<commit_message>
Putting panflute outside the environment
This build is based on
https://github.com/slochower/scaling-octo-garbanzo/commit/2c5238465dbc4ffc2404ba701972797556979e12.

This commit was created by the following Travis CI build and job:
https://travis-ci.org/slochower/scaling-octo-garbanzo/builds/417517242
https://travis-ci.org/slochower/scaling-octo-garbanzo/jobs/417517243

[ci skip]

The full commit message that triggered this build is copied below:

Putting panflute outside the environment
</commit_message>
<xml_diff>
--- a/manuscript.docx
+++ b/manuscript.docx
@@ -75,7 +75,7 @@
           <w:rPr>
             <w:rStyle w:val="Hyperlink"/>
           </w:rPr>
-          <w:t xml:space="preserve">slochower/scaling-octo-garbanzo@2d9917d</w:t>
+          <w:t xml:space="preserve">slochower/scaling-octo-garbanzo@2c52384</w:t>
         </w:r>
       </w:hyperlink>
       <w:r>
@@ -420,7 +420,7 @@
     </w:lvl>
   </w:abstractNum>
   <w:abstractNum w:abstractNumId="990">
-    <w:nsid w:val="308036cc"/>
+    <w:nsid w:val="3f6499c6"/>
     <w:multiLevelType w:val="multilevel"/>
     <w:lvl w:ilvl="0">
       <w:numFmt w:val="bullet"/>
@@ -523,7 +523,7 @@
     </w:lvl>
   </w:abstractNum>
   <w:abstractNum w:abstractNumId="991">
-    <w:nsid w:val="9bde1251"/>
+    <w:nsid w:val="aac2754b"/>
     <w:multiLevelType w:val="multilevel"/>
     <w:lvl w:ilvl="0">
       <w:numFmt w:val="bullet"/>

</xml_diff>

<commit_message>
Final attemp to get PNG conversion working
This build is based on
https://github.com/slochower/scaling-octo-garbanzo/commit/0f6cdb1e08e6b327753f95a0dc4a64b165db4392.

This commit was created by the following Travis CI build and job:
https://travis-ci.org/slochower/scaling-octo-garbanzo/builds/417660536
https://travis-ci.org/slochower/scaling-octo-garbanzo/jobs/417660537

[ci skip]

The full commit message that triggered this build is copied below:

Final attemp to get PNG conversion working
</commit_message>
<xml_diff>
--- a/manuscript.docx
+++ b/manuscript.docx
@@ -75,7 +75,7 @@
           <w:rPr>
             <w:rStyle w:val="Hyperlink"/>
           </w:rPr>
-          <w:t xml:space="preserve">slochower/scaling-octo-garbanzo@2c52384</w:t>
+          <w:t xml:space="preserve">slochower/scaling-octo-garbanzo@0f6cdb1</w:t>
         </w:r>
       </w:hyperlink>
       <w:r>
@@ -115,12 +115,51 @@
         <w:t xml:space="preserve"> </w:t>
       </w:r>
       <w:r>
-        <w:t xml:space="preserve">ORCID icon</w:t>
-      </w:r>
-      <w:r>
-        <w:t xml:space="preserve"> </w:t>
-      </w:r>
-      <w:hyperlink r:id="rId24">
+        <w:drawing>
+          <wp:inline>
+            <wp:extent cx="123825" cy="123825"/>
+            <wp:effectExtent b="0" l="0" r="0" t="0"/>
+            <wp:docPr descr="ORCID icon" title="" id="1" name="Picture"/>
+            <a:graphic>
+              <a:graphicData uri="http://schemas.openxmlformats.org/drawingml/2006/picture">
+                <pic:pic>
+                  <pic:nvPicPr>
+                    <pic:cNvPr descr="/home/travis/build/slochower/scaling-octo-garbanzo/content/images/orcid.png" id="0" name="Picture"/>
+                    <pic:cNvPicPr>
+                      <a:picLocks noChangeArrowheads="1" noChangeAspect="1"/>
+                    </pic:cNvPicPr>
+                  </pic:nvPicPr>
+                  <pic:blipFill>
+                    <a:blip r:embed="rId24"/>
+                    <a:stretch>
+                      <a:fillRect/>
+                    </a:stretch>
+                  </pic:blipFill>
+                  <pic:spPr bwMode="auto">
+                    <a:xfrm>
+                      <a:off x="0" y="0"/>
+                      <a:ext cx="123825" cy="123825"/>
+                    </a:xfrm>
+                    <a:prstGeom prst="rect">
+                      <a:avLst/>
+                    </a:prstGeom>
+                    <a:noFill/>
+                    <a:ln w="9525">
+                      <a:noFill/>
+                      <a:headEnd/>
+                      <a:tailEnd/>
+                    </a:ln>
+                  </pic:spPr>
+                </pic:pic>
+              </a:graphicData>
+            </a:graphic>
+          </wp:inline>
+        </w:drawing>
+      </w:r>
+      <w:r>
+        <w:t xml:space="preserve"> </w:t>
+      </w:r>
+      <w:hyperlink r:id="rId25">
         <w:r>
           <w:rPr>
             <w:rStyle w:val="Hyperlink"/>
@@ -138,12 +177,51 @@
         <w:t xml:space="preserve"> </w:t>
       </w:r>
       <w:r>
-        <w:t xml:space="preserve">GitHub icon</w:t>
-      </w:r>
-      <w:r>
-        <w:t xml:space="preserve"> </w:t>
-      </w:r>
-      <w:hyperlink r:id="rId25">
+        <w:drawing>
+          <wp:inline>
+            <wp:extent cx="123825" cy="123825"/>
+            <wp:effectExtent b="0" l="0" r="0" t="0"/>
+            <wp:docPr descr="GitHub icon" title="" id="1" name="Picture"/>
+            <a:graphic>
+              <a:graphicData uri="http://schemas.openxmlformats.org/drawingml/2006/picture">
+                <pic:pic>
+                  <pic:nvPicPr>
+                    <pic:cNvPr descr="/home/travis/build/slochower/scaling-octo-garbanzo/content/images/github.png" id="0" name="Picture"/>
+                    <pic:cNvPicPr>
+                      <a:picLocks noChangeArrowheads="1" noChangeAspect="1"/>
+                    </pic:cNvPicPr>
+                  </pic:nvPicPr>
+                  <pic:blipFill>
+                    <a:blip r:embed="rId26"/>
+                    <a:stretch>
+                      <a:fillRect/>
+                    </a:stretch>
+                  </pic:blipFill>
+                  <pic:spPr bwMode="auto">
+                    <a:xfrm>
+                      <a:off x="0" y="0"/>
+                      <a:ext cx="123825" cy="123825"/>
+                    </a:xfrm>
+                    <a:prstGeom prst="rect">
+                      <a:avLst/>
+                    </a:prstGeom>
+                    <a:noFill/>
+                    <a:ln w="9525">
+                      <a:noFill/>
+                      <a:headEnd/>
+                      <a:tailEnd/>
+                    </a:ln>
+                  </pic:spPr>
+                </pic:pic>
+              </a:graphicData>
+            </a:graphic>
+          </wp:inline>
+        </w:drawing>
+      </w:r>
+      <w:r>
+        <w:t xml:space="preserve"> </w:t>
+      </w:r>
+      <w:hyperlink r:id="rId27">
         <w:r>
           <w:rPr>
             <w:rStyle w:val="Hyperlink"/>
@@ -161,12 +239,51 @@
         <w:t xml:space="preserve"> </w:t>
       </w:r>
       <w:r>
-        <w:t xml:space="preserve">Twitter icon</w:t>
-      </w:r>
-      <w:r>
-        <w:t xml:space="preserve"> </w:t>
-      </w:r>
-      <w:hyperlink r:id="rId26">
+        <w:drawing>
+          <wp:inline>
+            <wp:extent cx="123825" cy="123825"/>
+            <wp:effectExtent b="0" l="0" r="0" t="0"/>
+            <wp:docPr descr="Twitter icon" title="" id="1" name="Picture"/>
+            <a:graphic>
+              <a:graphicData uri="http://schemas.openxmlformats.org/drawingml/2006/picture">
+                <pic:pic>
+                  <pic:nvPicPr>
+                    <pic:cNvPr descr="/home/travis/build/slochower/scaling-octo-garbanzo/content/images/twitter.png" id="0" name="Picture"/>
+                    <pic:cNvPicPr>
+                      <a:picLocks noChangeArrowheads="1" noChangeAspect="1"/>
+                    </pic:cNvPicPr>
+                  </pic:nvPicPr>
+                  <pic:blipFill>
+                    <a:blip r:embed="rId28"/>
+                    <a:stretch>
+                      <a:fillRect/>
+                    </a:stretch>
+                  </pic:blipFill>
+                  <pic:spPr bwMode="auto">
+                    <a:xfrm>
+                      <a:off x="0" y="0"/>
+                      <a:ext cx="123825" cy="123825"/>
+                    </a:xfrm>
+                    <a:prstGeom prst="rect">
+                      <a:avLst/>
+                    </a:prstGeom>
+                    <a:noFill/>
+                    <a:ln w="9525">
+                      <a:noFill/>
+                      <a:headEnd/>
+                      <a:tailEnd/>
+                    </a:ln>
+                  </pic:spPr>
+                </pic:pic>
+              </a:graphicData>
+            </a:graphic>
+          </wp:inline>
+        </w:drawing>
+      </w:r>
+      <w:r>
+        <w:t xml:space="preserve"> </w:t>
+      </w:r>
+      <w:hyperlink r:id="rId29">
         <w:r>
           <w:rPr>
             <w:rStyle w:val="Hyperlink"/>
@@ -210,12 +327,51 @@
         <w:t xml:space="preserve"> </w:t>
       </w:r>
       <w:r>
-        <w:t xml:space="preserve">ORCID icon</w:t>
-      </w:r>
-      <w:r>
-        <w:t xml:space="preserve"> </w:t>
-      </w:r>
-      <w:hyperlink r:id="rId24">
+        <w:drawing>
+          <wp:inline>
+            <wp:extent cx="123825" cy="123825"/>
+            <wp:effectExtent b="0" l="0" r="0" t="0"/>
+            <wp:docPr descr="ORCID icon" title="" id="1" name="Picture"/>
+            <a:graphic>
+              <a:graphicData uri="http://schemas.openxmlformats.org/drawingml/2006/picture">
+                <pic:pic>
+                  <pic:nvPicPr>
+                    <pic:cNvPr descr="/home/travis/build/slochower/scaling-octo-garbanzo/content/images/orcid.png" id="0" name="Picture"/>
+                    <pic:cNvPicPr>
+                      <a:picLocks noChangeArrowheads="1" noChangeAspect="1"/>
+                    </pic:cNvPicPr>
+                  </pic:nvPicPr>
+                  <pic:blipFill>
+                    <a:blip r:embed="rId24"/>
+                    <a:stretch>
+                      <a:fillRect/>
+                    </a:stretch>
+                  </pic:blipFill>
+                  <pic:spPr bwMode="auto">
+                    <a:xfrm>
+                      <a:off x="0" y="0"/>
+                      <a:ext cx="123825" cy="123825"/>
+                    </a:xfrm>
+                    <a:prstGeom prst="rect">
+                      <a:avLst/>
+                    </a:prstGeom>
+                    <a:noFill/>
+                    <a:ln w="9525">
+                      <a:noFill/>
+                      <a:headEnd/>
+                      <a:tailEnd/>
+                    </a:ln>
+                  </pic:spPr>
+                </pic:pic>
+              </a:graphicData>
+            </a:graphic>
+          </wp:inline>
+        </w:drawing>
+      </w:r>
+      <w:r>
+        <w:t xml:space="preserve"> </w:t>
+      </w:r>
+      <w:hyperlink r:id="rId25">
         <w:r>
           <w:rPr>
             <w:rStyle w:val="Hyperlink"/>
@@ -233,12 +389,51 @@
         <w:t xml:space="preserve"> </w:t>
       </w:r>
       <w:r>
-        <w:t xml:space="preserve">GitHub icon</w:t>
-      </w:r>
-      <w:r>
-        <w:t xml:space="preserve"> </w:t>
-      </w:r>
-      <w:hyperlink r:id="rId27">
+        <w:drawing>
+          <wp:inline>
+            <wp:extent cx="123825" cy="123825"/>
+            <wp:effectExtent b="0" l="0" r="0" t="0"/>
+            <wp:docPr descr="GitHub icon" title="" id="1" name="Picture"/>
+            <a:graphic>
+              <a:graphicData uri="http://schemas.openxmlformats.org/drawingml/2006/picture">
+                <pic:pic>
+                  <pic:nvPicPr>
+                    <pic:cNvPr descr="/home/travis/build/slochower/scaling-octo-garbanzo/content/images/github.png" id="0" name="Picture"/>
+                    <pic:cNvPicPr>
+                      <a:picLocks noChangeArrowheads="1" noChangeAspect="1"/>
+                    </pic:cNvPicPr>
+                  </pic:nvPicPr>
+                  <pic:blipFill>
+                    <a:blip r:embed="rId26"/>
+                    <a:stretch>
+                      <a:fillRect/>
+                    </a:stretch>
+                  </pic:blipFill>
+                  <pic:spPr bwMode="auto">
+                    <a:xfrm>
+                      <a:off x="0" y="0"/>
+                      <a:ext cx="123825" cy="123825"/>
+                    </a:xfrm>
+                    <a:prstGeom prst="rect">
+                      <a:avLst/>
+                    </a:prstGeom>
+                    <a:noFill/>
+                    <a:ln w="9525">
+                      <a:noFill/>
+                      <a:headEnd/>
+                      <a:tailEnd/>
+                    </a:ln>
+                  </pic:spPr>
+                </pic:pic>
+              </a:graphicData>
+            </a:graphic>
+          </wp:inline>
+        </w:drawing>
+      </w:r>
+      <w:r>
+        <w:t xml:space="preserve"> </w:t>
+      </w:r>
+      <w:hyperlink r:id="rId30">
         <w:r>
           <w:rPr>
             <w:rStyle w:val="Hyperlink"/>
@@ -263,24 +458,24 @@
       <w:pPr>
         <w:pStyle w:val="Heading2"/>
       </w:pPr>
-      <w:bookmarkStart w:id="28" w:name="abstract"/>
+      <w:bookmarkStart w:id="31" w:name="abstract"/>
       <w:r>
         <w:t xml:space="preserve">Abstract</w:t>
       </w:r>
-      <w:bookmarkEnd w:id="28"/>
+      <w:bookmarkEnd w:id="31"/>
     </w:p>
     <w:p>
       <w:pPr>
         <w:pStyle w:val="Heading2"/>
       </w:pPr>
-      <w:bookmarkStart w:id="29" w:name="references"/>
+      <w:bookmarkStart w:id="32" w:name="references"/>
       <w:r>
         <w:t xml:space="preserve">References</w:t>
       </w:r>
-      <w:bookmarkEnd w:id="29"/>
+      <w:bookmarkEnd w:id="32"/>
     </w:p>
-    <w:bookmarkStart w:id="30" w:name="refs"/>
-    <w:bookmarkEnd w:id="30"/>
+    <w:bookmarkStart w:id="33" w:name="refs"/>
+    <w:bookmarkEnd w:id="33"/>
     <w:sectPr>
       <w:pgSz w:w="12240" w:h="15840"/>
       <w:pgMar w:top="1440" w:right="1440" w:bottom="1440" w:left="1440" w:header="720" w:footer="720" w:gutter="0"/>
@@ -420,7 +615,7 @@
     </w:lvl>
   </w:abstractNum>
   <w:abstractNum w:abstractNumId="990">
-    <w:nsid w:val="3f6499c6"/>
+    <w:nsid w:val="8d95be85"/>
     <w:multiLevelType w:val="multilevel"/>
     <w:lvl w:ilvl="0">
       <w:numFmt w:val="bullet"/>
@@ -523,7 +718,7 @@
     </w:lvl>
   </w:abstractNum>
   <w:abstractNum w:abstractNumId="991">
-    <w:nsid w:val="aac2754b"/>
+    <w:nsid w:val="f8f39a09"/>
     <w:multiLevelType w:val="multilevel"/>
     <w:lvl w:ilvl="0">
       <w:numFmt w:val="bullet"/>

</xml_diff>